<commit_message>
Cleaned up the code
</commit_message>
<xml_diff>
--- a/Puzzle_Game_Implmentation.docx
+++ b/Puzzle_Game_Implmentation.docx
@@ -111,11 +111,9 @@
       <w:r>
         <w:t xml:space="preserve">A classic Sudoku puzzle game built in Java using a custom game engine, featuring a clean visual design with multiple different backgrounds, </w:t>
       </w:r>
-      <w:proofErr w:type="spellStart"/>
-      <w:r>
-        <w:t>indepth</w:t>
-      </w:r>
-      <w:proofErr w:type="spellEnd"/>
+      <w:r>
+        <w:t>in depth</w:t>
+      </w:r>
       <w:r>
         <w:t xml:space="preserve"> controls and sprites, and audio feedback to enhance the player experience.</w:t>
       </w:r>
@@ -150,19 +148,23 @@
       <w:r>
         <w:t xml:space="preserve">A basic 9 by 9 </w:t>
       </w:r>
+      <w:r>
+        <w:t>grids</w:t>
+      </w:r>
+      <w:r>
+        <w:t xml:space="preserve"> with a 3 by 3 </w:t>
+      </w:r>
+      <w:r>
+        <w:t xml:space="preserve">sub </w:t>
+      </w:r>
       <w:proofErr w:type="gramStart"/>
       <w:r>
-        <w:t>grid</w:t>
+        <w:t>grid(</w:t>
       </w:r>
       <w:proofErr w:type="gramEnd"/>
       <w:r>
-        <w:t xml:space="preserve"> with a 3 by 3 </w:t>
-      </w:r>
-      <w:proofErr w:type="spellStart"/>
-      <w:r>
-        <w:t>subgrid</w:t>
-      </w:r>
-      <w:proofErr w:type="spellEnd"/>
+        <w:t>Simple sudoku setup)</w:t>
+      </w:r>
       <w:r>
         <w:t>.</w:t>
       </w:r>
@@ -441,24 +443,18 @@
         </w:numPr>
         <w:spacing w:before="240"/>
         <w:rPr>
-          <w:sz w:val="20"/>
-          <w:szCs w:val="20"/>
-        </w:rPr>
-      </w:pPr>
-      <w:r>
-        <w:rPr>
-          <w:b/>
-          <w:sz w:val="20"/>
-          <w:szCs w:val="20"/>
-        </w:rPr>
-        <w:t>Mouse Selection</w:t>
-      </w:r>
-      <w:r>
-        <w:rPr>
-          <w:sz w:val="20"/>
-          <w:szCs w:val="20"/>
-        </w:rPr>
-        <w:t xml:space="preserve">: Click any cell to select it </w:t>
+          <w:bCs/>
+          <w:sz w:val="20"/>
+          <w:szCs w:val="20"/>
+        </w:rPr>
+      </w:pPr>
+      <w:r>
+        <w:rPr>
+          <w:bCs/>
+          <w:sz w:val="20"/>
+          <w:szCs w:val="20"/>
+        </w:rPr>
+        <w:t xml:space="preserve">Mouse Selection: Click any cell to select it </w:t>
       </w:r>
     </w:p>
     <w:p>
@@ -467,16 +463,22 @@
           <w:ilvl w:val="0"/>
           <w:numId w:val="6"/>
         </w:numPr>
-      </w:pPr>
-      <w:r>
-        <w:rPr>
-          <w:b/>
+        <w:rPr>
+          <w:bCs/>
+        </w:rPr>
+      </w:pPr>
+      <w:r>
+        <w:rPr>
+          <w:bCs/>
           <w:sz w:val="20"/>
           <w:szCs w:val="20"/>
         </w:rPr>
         <w:t>Keyboard Input</w:t>
       </w:r>
       <w:r>
+        <w:rPr>
+          <w:bCs/>
+        </w:rPr>
         <w:t>:</w:t>
       </w:r>
     </w:p>
@@ -556,6 +558,18 @@
       </w:pPr>
       <w:r>
         <w:t>Press B to go back to menu</w:t>
+      </w:r>
+    </w:p>
+    <w:p>
+      <w:pPr>
+        <w:numPr>
+          <w:ilvl w:val="0"/>
+          <w:numId w:val="3"/>
+        </w:numPr>
+        <w:spacing w:after="240"/>
+      </w:pPr>
+      <w:r>
+        <w:t>P allows you to return to menu when in a level.</w:t>
       </w:r>
     </w:p>
     <w:p>
@@ -826,15 +840,13 @@
         </w:rPr>
         <w:t xml:space="preserve"> When the timer starts in the game, you must complete the challenge before it reaches zero, otherwise you will have to </w:t>
       </w:r>
-      <w:proofErr w:type="gramStart"/>
-      <w:r>
-        <w:rPr>
-          <w:sz w:val="20"/>
-          <w:szCs w:val="20"/>
-        </w:rPr>
-        <w:t>restart(</w:t>
-      </w:r>
-      <w:proofErr w:type="gramEnd"/>
+      <w:r>
+        <w:rPr>
+          <w:sz w:val="20"/>
+          <w:szCs w:val="20"/>
+        </w:rPr>
+        <w:t>restart (</w:t>
+      </w:r>
       <w:r>
         <w:rPr>
           <w:sz w:val="20"/>
@@ -938,8 +950,8 @@
         <w:spacing w:before="240" w:after="240"/>
         <w:rPr>
           <w:b/>
-          <w:sz w:val="20"/>
-          <w:szCs w:val="20"/>
+          <w:sz w:val="24"/>
+          <w:szCs w:val="24"/>
         </w:rPr>
       </w:pPr>
     </w:p>
@@ -947,41 +959,43 @@
       <w:pPr>
         <w:spacing w:before="240" w:after="240"/>
         <w:rPr>
-          <w:b/>
-          <w:sz w:val="20"/>
-          <w:szCs w:val="20"/>
-        </w:rPr>
-      </w:pPr>
-    </w:p>
-    <w:p>
-      <w:pPr>
-        <w:spacing w:before="240" w:after="240"/>
-        <w:rPr>
-          <w:b/>
-          <w:sz w:val="20"/>
-          <w:szCs w:val="20"/>
-        </w:rPr>
-      </w:pPr>
-    </w:p>
-    <w:p>
-      <w:pPr>
-        <w:spacing w:before="240" w:after="240"/>
-        <w:rPr>
-          <w:b/>
-          <w:sz w:val="20"/>
-          <w:szCs w:val="20"/>
-        </w:rPr>
-      </w:pPr>
-    </w:p>
-    <w:p>
-      <w:pPr>
-        <w:spacing w:before="240" w:after="240"/>
-        <w:rPr>
-          <w:b/>
-          <w:sz w:val="20"/>
-          <w:szCs w:val="20"/>
-        </w:rPr>
-      </w:pPr>
+          <w:bCs/>
+          <w:sz w:val="20"/>
+          <w:szCs w:val="20"/>
+        </w:rPr>
+      </w:pPr>
+      <w:r>
+        <w:rPr>
+          <w:b/>
+          <w:sz w:val="24"/>
+          <w:szCs w:val="24"/>
+        </w:rPr>
+        <w:t>Scoring</w:t>
+      </w:r>
+      <w:r>
+        <w:rPr>
+          <w:b/>
+          <w:sz w:val="24"/>
+          <w:szCs w:val="24"/>
+        </w:rPr>
+        <w:t>:</w:t>
+      </w:r>
+      <w:r>
+        <w:rPr>
+          <w:b/>
+          <w:sz w:val="20"/>
+          <w:szCs w:val="20"/>
+        </w:rPr>
+        <w:t xml:space="preserve"> </w:t>
+      </w:r>
+      <w:r>
+        <w:rPr>
+          <w:bCs/>
+          <w:sz w:val="20"/>
+          <w:szCs w:val="20"/>
+        </w:rPr>
+        <w:t>You must complete the puzzle in under five minutes and every wrong answer removes 5 seconds from the clock. When the game is complete you will se how long it took you to complete the puzzle you can either restart with r or press p to choose a different level.</w:t>
+      </w:r>
     </w:p>
     <w:p>
       <w:pPr>
@@ -1137,7 +1151,6 @@
           <w:sz w:val="20"/>
           <w:szCs w:val="20"/>
         </w:rPr>
-        <w:lastRenderedPageBreak/>
         <w:t>Challenge</w:t>
       </w:r>
       <w:r>
@@ -1180,6 +1193,7 @@
           <w:sz w:val="20"/>
           <w:szCs w:val="20"/>
         </w:rPr>
+        <w:lastRenderedPageBreak/>
         <w:t>Solution</w:t>
       </w:r>
       <w:r>
@@ -1852,6 +1866,26 @@
     </w:p>
     <w:p>
       <w:pPr>
+        <w:numPr>
+          <w:ilvl w:val="0"/>
+          <w:numId w:val="5"/>
+        </w:numPr>
+        <w:spacing w:after="240"/>
+        <w:rPr>
+          <w:sz w:val="20"/>
+          <w:szCs w:val="20"/>
+        </w:rPr>
+      </w:pPr>
+      <w:r>
+        <w:rPr>
+          <w:sz w:val="20"/>
+          <w:szCs w:val="20"/>
+        </w:rPr>
+        <w:t>Timer countdown changes color when the clock is almost zero.</w:t>
+      </w:r>
+    </w:p>
+    <w:p>
+      <w:pPr>
         <w:pStyle w:val="Heading2"/>
         <w:keepNext w:val="0"/>
         <w:keepLines w:val="0"/>
@@ -1869,7 +1903,6 @@
           <w:sz w:val="20"/>
           <w:szCs w:val="20"/>
         </w:rPr>
-        <w:lastRenderedPageBreak/>
         <w:t>Future Enhancements</w:t>
       </w:r>
     </w:p>
@@ -1890,6 +1923,7 @@
           <w:sz w:val="20"/>
           <w:szCs w:val="20"/>
         </w:rPr>
+        <w:lastRenderedPageBreak/>
         <w:t>Puzzle generation algorithm</w:t>
       </w:r>
     </w:p>
@@ -1965,7 +1999,7 @@
           <w:sz w:val="20"/>
           <w:szCs w:val="20"/>
         </w:rPr>
-        <w:t xml:space="preserve"> Handled the majority of the </w:t>
+        <w:t xml:space="preserve"> Handled </w:t>
       </w:r>
       <w:proofErr w:type="gramStart"/>
       <w:r>
@@ -1974,7 +2008,7 @@
           <w:sz w:val="20"/>
           <w:szCs w:val="20"/>
         </w:rPr>
-        <w:t>front end</w:t>
+        <w:t>the majority of</w:t>
       </w:r>
       <w:proofErr w:type="gramEnd"/>
       <w:r>
@@ -1983,30 +2017,71 @@
           <w:sz w:val="20"/>
           <w:szCs w:val="20"/>
         </w:rPr>
-        <w:t xml:space="preserve"> work, including considerable implementation of the menu, help, and play choices, as well as some level design. Making the project seem appealing by determining values for the lines and offsets.</w:t>
-      </w:r>
-    </w:p>
-    <w:p>
-      <w:pPr>
-        <w:rPr>
-          <w:sz w:val="20"/>
-          <w:szCs w:val="20"/>
-        </w:rPr>
-      </w:pPr>
-    </w:p>
-    <w:p>
-      <w:pPr>
-        <w:rPr>
-          <w:sz w:val="20"/>
-          <w:szCs w:val="20"/>
-        </w:rPr>
-      </w:pPr>
-      <w:r>
-        <w:rPr>
-          <w:sz w:val="20"/>
-          <w:szCs w:val="20"/>
-        </w:rPr>
-        <w:t>Ethan- Implemented the majority of the main game elements, including the hint function and timer, as well as the conflict code.</w:t>
+        <w:t xml:space="preserve"> the </w:t>
+      </w:r>
+      <w:r>
+        <w:rPr>
+          <w:color w:val="000000"/>
+          <w:sz w:val="20"/>
+          <w:szCs w:val="20"/>
+        </w:rPr>
+        <w:t>front-end</w:t>
+      </w:r>
+      <w:r>
+        <w:rPr>
+          <w:color w:val="000000"/>
+          <w:sz w:val="20"/>
+          <w:szCs w:val="20"/>
+        </w:rPr>
+        <w:t xml:space="preserve"> work, including </w:t>
+      </w:r>
+      <w:r>
+        <w:rPr>
+          <w:color w:val="000000"/>
+          <w:sz w:val="20"/>
+          <w:szCs w:val="20"/>
+        </w:rPr>
+        <w:t>considerable amount of work into the</w:t>
+      </w:r>
+      <w:r>
+        <w:rPr>
+          <w:color w:val="000000"/>
+          <w:sz w:val="20"/>
+          <w:szCs w:val="20"/>
+        </w:rPr>
+        <w:t xml:space="preserve"> implementation of the menu, help, and play choices, as well as some level design. Making the project seem appealing by determining values for the lines and offsets.</w:t>
+      </w:r>
+    </w:p>
+    <w:p>
+      <w:pPr>
+        <w:rPr>
+          <w:sz w:val="20"/>
+          <w:szCs w:val="20"/>
+        </w:rPr>
+      </w:pPr>
+    </w:p>
+    <w:p>
+      <w:pPr>
+        <w:rPr>
+          <w:sz w:val="20"/>
+          <w:szCs w:val="20"/>
+        </w:rPr>
+      </w:pPr>
+      <w:r>
+        <w:rPr>
+          <w:b/>
+          <w:bCs/>
+          <w:sz w:val="20"/>
+          <w:szCs w:val="20"/>
+        </w:rPr>
+        <w:t>Ethan</w:t>
+      </w:r>
+      <w:r>
+        <w:rPr>
+          <w:sz w:val="20"/>
+          <w:szCs w:val="20"/>
+        </w:rPr>
+        <w:t>- Implemented the majority of the main game elements, including the hint function and timer, as well as the conflict code.</w:t>
       </w:r>
     </w:p>
     <w:p>
@@ -2068,20 +2143,16 @@
     </w:p>
     <w:p>
       <w:pPr>
-        <w:spacing w:before="240" w:after="240"/>
-        <w:rPr>
-          <w:sz w:val="20"/>
-          <w:szCs w:val="20"/>
-        </w:rPr>
-      </w:pPr>
-    </w:p>
-    <w:p>
-      <w:pPr>
-        <w:spacing w:before="240" w:after="240"/>
-      </w:pPr>
-    </w:p>
-    <w:p>
-      <w:r>
+        <w:rPr>
+          <w:b/>
+          <w:bCs/>
+        </w:rPr>
+      </w:pPr>
+      <w:r>
+        <w:rPr>
+          <w:b/>
+          <w:bCs/>
+        </w:rPr>
         <w:t>Final Answers for normal difficulty puzzles.</w:t>
       </w:r>
     </w:p>
@@ -4405,14 +4476,35 @@
     <w:p/>
     <w:p/>
     <w:p/>
-    <w:p/>
-    <w:p>
-      <w:r>
+    <w:p>
+      <w:pPr>
+        <w:rPr>
+          <w:b/>
+          <w:bCs/>
+          <w:sz w:val="20"/>
+          <w:szCs w:val="20"/>
+        </w:rPr>
+      </w:pPr>
+    </w:p>
+    <w:p>
+      <w:pPr>
+        <w:rPr>
+          <w:b/>
+          <w:bCs/>
+          <w:sz w:val="20"/>
+          <w:szCs w:val="20"/>
+        </w:rPr>
+      </w:pPr>
+      <w:r>
+        <w:rPr>
+          <w:b/>
+          <w:bCs/>
+          <w:sz w:val="20"/>
+          <w:szCs w:val="20"/>
+        </w:rPr>
         <w:t>Final Answers for Hard difficulty puzzle.</w:t>
       </w:r>
     </w:p>
-    <w:p/>
-    <w:p/>
     <w:tbl>
       <w:tblPr>
         <w:tblStyle w:val="a0"/>
@@ -4694,6 +4786,7 @@
               <w:spacing w:before="240"/>
             </w:pPr>
             <w:r>
+              <w:lastRenderedPageBreak/>
               <w:t>2</w:t>
             </w:r>
           </w:p>
@@ -6985,7 +7078,7 @@
       <w:lvlText w:val="●"/>
       <w:lvlJc w:val="left"/>
       <w:pPr>
-        <w:ind w:left="720" w:hanging="360"/>
+        <w:ind w:left="643" w:hanging="360"/>
       </w:pPr>
       <w:rPr>
         <w:u w:val="none"/>
@@ -6997,7 +7090,7 @@
       <w:lvlText w:val="○"/>
       <w:lvlJc w:val="left"/>
       <w:pPr>
-        <w:ind w:left="1440" w:hanging="360"/>
+        <w:ind w:left="1363" w:hanging="360"/>
       </w:pPr>
       <w:rPr>
         <w:u w:val="none"/>
@@ -7009,7 +7102,7 @@
       <w:lvlText w:val="■"/>
       <w:lvlJc w:val="left"/>
       <w:pPr>
-        <w:ind w:left="2160" w:hanging="360"/>
+        <w:ind w:left="2083" w:hanging="360"/>
       </w:pPr>
       <w:rPr>
         <w:u w:val="none"/>
@@ -7021,7 +7114,7 @@
       <w:lvlText w:val="●"/>
       <w:lvlJc w:val="left"/>
       <w:pPr>
-        <w:ind w:left="2880" w:hanging="360"/>
+        <w:ind w:left="2803" w:hanging="360"/>
       </w:pPr>
       <w:rPr>
         <w:u w:val="none"/>
@@ -7033,7 +7126,7 @@
       <w:lvlText w:val="○"/>
       <w:lvlJc w:val="left"/>
       <w:pPr>
-        <w:ind w:left="3600" w:hanging="360"/>
+        <w:ind w:left="3523" w:hanging="360"/>
       </w:pPr>
       <w:rPr>
         <w:u w:val="none"/>
@@ -7045,7 +7138,7 @@
       <w:lvlText w:val="■"/>
       <w:lvlJc w:val="left"/>
       <w:pPr>
-        <w:ind w:left="4320" w:hanging="360"/>
+        <w:ind w:left="4243" w:hanging="360"/>
       </w:pPr>
       <w:rPr>
         <w:u w:val="none"/>
@@ -7057,7 +7150,7 @@
       <w:lvlText w:val="●"/>
       <w:lvlJc w:val="left"/>
       <w:pPr>
-        <w:ind w:left="5040" w:hanging="360"/>
+        <w:ind w:left="4963" w:hanging="360"/>
       </w:pPr>
       <w:rPr>
         <w:u w:val="none"/>
@@ -7069,7 +7162,7 @@
       <w:lvlText w:val="○"/>
       <w:lvlJc w:val="left"/>
       <w:pPr>
-        <w:ind w:left="5760" w:hanging="360"/>
+        <w:ind w:left="5683" w:hanging="360"/>
       </w:pPr>
       <w:rPr>
         <w:u w:val="none"/>
@@ -7081,7 +7174,7 @@
       <w:lvlText w:val="■"/>
       <w:lvlJc w:val="left"/>
       <w:pPr>
-        <w:ind w:left="6480" w:hanging="360"/>
+        <w:ind w:left="6403" w:hanging="360"/>
       </w:pPr>
       <w:rPr>
         <w:u w:val="none"/>

</xml_diff>

<commit_message>
Added more detail for spec
</commit_message>
<xml_diff>
--- a/Puzzle_Game_Implmentation.docx
+++ b/Puzzle_Game_Implmentation.docx
@@ -595,45 +595,22 @@
       <w:bookmarkEnd w:id="6"/>
     </w:p>
     <w:p/>
-    <w:p/>
-    <w:p>
-      <w:pPr>
-        <w:spacing w:before="240" w:after="240"/>
-        <w:rPr>
-          <w:sz w:val="20"/>
-          <w:szCs w:val="20"/>
-        </w:rPr>
-      </w:pPr>
-      <w:r>
-        <w:rPr>
-          <w:b/>
-          <w:sz w:val="20"/>
-          <w:szCs w:val="20"/>
-        </w:rPr>
-        <w:t xml:space="preserve">Menu: </w:t>
-      </w:r>
-      <w:r>
-        <w:rPr>
-          <w:sz w:val="20"/>
-          <w:szCs w:val="20"/>
-        </w:rPr>
-        <w:t>Four options are provided: Play, Levels, Help, and Quit. Play just starts a game of sudoku at the standard level. Levels provide the alternatives of easy, hard, and normal. Help describes the basic game concepts, and quitting will cause the application to close.</w:t>
-      </w:r>
+    <w:p>
       <w:r>
         <w:rPr>
           <w:noProof/>
         </w:rPr>
         <w:drawing>
-          <wp:anchor distT="114300" distB="114300" distL="114300" distR="114300" simplePos="0" relativeHeight="251658240" behindDoc="0" locked="0" layoutInCell="1" hidden="0" allowOverlap="1" wp14:anchorId="02F890F6" wp14:editId="14DDEF02">
+          <wp:anchor distT="114300" distB="114300" distL="114300" distR="114300" simplePos="0" relativeHeight="251658240" behindDoc="0" locked="0" layoutInCell="1" hidden="0" allowOverlap="1" wp14:anchorId="02F890F6" wp14:editId="0D0B4BD3">
             <wp:simplePos x="0" y="0"/>
             <wp:positionH relativeFrom="column">
-              <wp:posOffset>3019425</wp:posOffset>
+              <wp:posOffset>3384550</wp:posOffset>
             </wp:positionH>
             <wp:positionV relativeFrom="paragraph">
-              <wp:posOffset>114300</wp:posOffset>
+              <wp:posOffset>9525</wp:posOffset>
             </wp:positionV>
-            <wp:extent cx="3748088" cy="3922277"/>
-            <wp:effectExtent l="0" t="0" r="0" b="0"/>
+            <wp:extent cx="3169285" cy="3210560"/>
+            <wp:effectExtent l="0" t="0" r="0" b="8890"/>
             <wp:wrapSquare wrapText="bothSides" distT="114300" distB="114300" distL="114300" distR="114300"/>
             <wp:docPr id="1" name="image2.png"/>
             <wp:cNvGraphicFramePr/>
@@ -654,7 +631,7 @@
                   <pic:spPr>
                     <a:xfrm>
                       <a:off x="0" y="0"/>
-                      <a:ext cx="3748088" cy="3922277"/>
+                      <a:ext cx="3169285" cy="3210560"/>
                     </a:xfrm>
                     <a:prstGeom prst="rect">
                       <a:avLst/>
@@ -664,6 +641,12 @@
                 </pic:pic>
               </a:graphicData>
             </a:graphic>
+            <wp14:sizeRelH relativeFrom="margin">
+              <wp14:pctWidth>0</wp14:pctWidth>
+            </wp14:sizeRelH>
+            <wp14:sizeRelV relativeFrom="margin">
+              <wp14:pctHeight>0</wp14:pctHeight>
+            </wp14:sizeRelV>
           </wp:anchor>
         </w:drawing>
       </w:r>
@@ -672,11 +655,25 @@
       <w:pPr>
         <w:spacing w:before="240" w:after="240"/>
         <w:rPr>
+          <w:sz w:val="20"/>
+          <w:szCs w:val="20"/>
+        </w:rPr>
+      </w:pPr>
+      <w:r>
+        <w:rPr>
           <w:b/>
           <w:sz w:val="20"/>
           <w:szCs w:val="20"/>
         </w:rPr>
-      </w:pPr>
+        <w:t xml:space="preserve">Menu: </w:t>
+      </w:r>
+      <w:r>
+        <w:rPr>
+          <w:sz w:val="20"/>
+          <w:szCs w:val="20"/>
+        </w:rPr>
+        <w:t>Four options are provided: Play, Levels, Help, and Quit. Play just starts a game of sudoku at the standard level. Levels provide the alternatives of easy, hard, and normal. Help describes the basic game concepts, and quitting will cause the application to close.</w:t>
+      </w:r>
     </w:p>
     <w:p>
       <w:pPr>
@@ -702,11 +699,39 @@
       <w:pPr>
         <w:spacing w:before="240" w:after="240"/>
         <w:rPr>
+          <w:sz w:val="20"/>
+          <w:szCs w:val="20"/>
+        </w:rPr>
+      </w:pPr>
+      <w:r>
+        <w:rPr>
           <w:b/>
           <w:sz w:val="20"/>
           <w:szCs w:val="20"/>
         </w:rPr>
-      </w:pPr>
+        <w:t>Game state:</w:t>
+      </w:r>
+      <w:r>
+        <w:rPr>
+          <w:sz w:val="20"/>
+          <w:szCs w:val="20"/>
+        </w:rPr>
+        <w:t xml:space="preserve"> When the timer starts in the game, you must complete the challenge before it reaches zero, otherwise you will have to </w:t>
+      </w:r>
+      <w:r>
+        <w:rPr>
+          <w:sz w:val="20"/>
+          <w:szCs w:val="20"/>
+        </w:rPr>
+        <w:t>restart (</w:t>
+      </w:r>
+      <w:r>
+        <w:rPr>
+          <w:sz w:val="20"/>
+          <w:szCs w:val="20"/>
+        </w:rPr>
+        <w:t>With R).</w:t>
+      </w:r>
     </w:p>
     <w:p>
       <w:pPr>
@@ -722,16 +747,142 @@
       <w:pPr>
         <w:spacing w:before="240" w:after="240"/>
         <w:rPr>
+          <w:bCs/>
+          <w:sz w:val="20"/>
+          <w:szCs w:val="20"/>
+          <w:lang w:val="en-NZ"/>
+        </w:rPr>
+      </w:pPr>
+      <w:r>
+        <w:rPr>
           <w:b/>
           <w:sz w:val="20"/>
           <w:szCs w:val="20"/>
         </w:rPr>
-      </w:pPr>
+        <w:drawing>
+          <wp:anchor distT="0" distB="0" distL="114300" distR="114300" simplePos="0" relativeHeight="251660288" behindDoc="0" locked="0" layoutInCell="1" allowOverlap="1" wp14:anchorId="622C25F5" wp14:editId="58D7AA04">
+            <wp:simplePos x="0" y="0"/>
+            <wp:positionH relativeFrom="page">
+              <wp:posOffset>4305300</wp:posOffset>
+            </wp:positionH>
+            <wp:positionV relativeFrom="paragraph">
+              <wp:posOffset>415290</wp:posOffset>
+            </wp:positionV>
+            <wp:extent cx="3178810" cy="3479800"/>
+            <wp:effectExtent l="0" t="0" r="2540" b="6350"/>
+            <wp:wrapSquare wrapText="bothSides"/>
+            <wp:docPr id="1321227150" name="Picture 1"/>
+            <wp:cNvGraphicFramePr>
+              <a:graphicFrameLocks xmlns:a="http://schemas.openxmlformats.org/drawingml/2006/main" noChangeAspect="1"/>
+            </wp:cNvGraphicFramePr>
+            <a:graphic xmlns:a="http://schemas.openxmlformats.org/drawingml/2006/main">
+              <a:graphicData uri="http://schemas.openxmlformats.org/drawingml/2006/picture">
+                <pic:pic xmlns:pic="http://schemas.openxmlformats.org/drawingml/2006/picture">
+                  <pic:nvPicPr>
+                    <pic:cNvPr id="1321227150" name=""/>
+                    <pic:cNvPicPr/>
+                  </pic:nvPicPr>
+                  <pic:blipFill>
+                    <a:blip r:embed="rId6">
+                      <a:extLst>
+                        <a:ext uri="{28A0092B-C50C-407E-A947-70E740481C1C}">
+                          <a14:useLocalDpi xmlns:a14="http://schemas.microsoft.com/office/drawing/2010/main" val="0"/>
+                        </a:ext>
+                      </a:extLst>
+                    </a:blip>
+                    <a:stretch>
+                      <a:fillRect/>
+                    </a:stretch>
+                  </pic:blipFill>
+                  <pic:spPr>
+                    <a:xfrm>
+                      <a:off x="0" y="0"/>
+                      <a:ext cx="3178810" cy="3479800"/>
+                    </a:xfrm>
+                    <a:prstGeom prst="rect">
+                      <a:avLst/>
+                    </a:prstGeom>
+                  </pic:spPr>
+                </pic:pic>
+              </a:graphicData>
+            </a:graphic>
+            <wp14:sizeRelH relativeFrom="margin">
+              <wp14:pctWidth>0</wp14:pctWidth>
+            </wp14:sizeRelH>
+            <wp14:sizeRelV relativeFrom="margin">
+              <wp14:pctHeight>0</wp14:pctHeight>
+            </wp14:sizeRelV>
+          </wp:anchor>
+        </w:drawing>
+      </w:r>
+      <w:r>
+        <w:rPr>
+          <w:b/>
+          <w:sz w:val="20"/>
+          <w:szCs w:val="20"/>
+        </w:rPr>
+        <w:t xml:space="preserve">Levels: </w:t>
+      </w:r>
+      <w:r>
+        <w:rPr>
+          <w:bCs/>
+          <w:sz w:val="20"/>
+          <w:szCs w:val="20"/>
+          <w:lang w:val="en-NZ"/>
+        </w:rPr>
+        <w:t xml:space="preserve">Our Sudoku game has three difficulty levels, which correspond to the </w:t>
+      </w:r>
+      <w:r>
+        <w:rPr>
+          <w:bCs/>
+          <w:sz w:val="20"/>
+          <w:szCs w:val="20"/>
+          <w:lang w:val="en-NZ"/>
+        </w:rPr>
+        <w:t>number</w:t>
+      </w:r>
+      <w:r>
+        <w:rPr>
+          <w:bCs/>
+          <w:sz w:val="20"/>
+          <w:szCs w:val="20"/>
+          <w:lang w:val="en-NZ"/>
+        </w:rPr>
+        <w:t xml:space="preserve"> of initial numbers: easy, normal, and hard. Even using game features like hints is more difficult on the various levels because there could be more alternatives. Easy shows about two thirds of the board, </w:t>
+      </w:r>
+      <w:r>
+        <w:rPr>
+          <w:bCs/>
+          <w:sz w:val="20"/>
+          <w:szCs w:val="20"/>
+          <w:lang w:val="en-NZ"/>
+        </w:rPr>
+        <w:t>whereas</w:t>
+      </w:r>
+      <w:r>
+        <w:rPr>
+          <w:bCs/>
+          <w:sz w:val="20"/>
+          <w:szCs w:val="20"/>
+          <w:lang w:val="en-NZ"/>
+        </w:rPr>
+        <w:t xml:space="preserve"> hard shows less than a third at the start.</w:t>
+      </w:r>
     </w:p>
     <w:p>
       <w:pPr>
         <w:spacing w:before="240" w:after="240"/>
         <w:rPr>
+          <w:bCs/>
+          <w:sz w:val="20"/>
+          <w:szCs w:val="20"/>
+        </w:rPr>
+      </w:pPr>
+    </w:p>
+    <w:p>
+      <w:pPr>
+        <w:spacing w:before="240" w:after="240"/>
+        <w:rPr>
           <w:b/>
           <w:sz w:val="20"/>
           <w:szCs w:val="20"/>
@@ -755,6 +906,56 @@
           <w:b/>
           <w:sz w:val="20"/>
           <w:szCs w:val="20"/>
+        </w:rPr>
+      </w:pPr>
+    </w:p>
+    <w:p>
+      <w:pPr>
+        <w:spacing w:before="240" w:after="240"/>
+        <w:rPr>
+          <w:b/>
+          <w:sz w:val="20"/>
+          <w:szCs w:val="20"/>
+        </w:rPr>
+      </w:pPr>
+    </w:p>
+    <w:p>
+      <w:pPr>
+        <w:spacing w:before="240" w:after="240"/>
+        <w:rPr>
+          <w:b/>
+          <w:sz w:val="20"/>
+          <w:szCs w:val="20"/>
+        </w:rPr>
+      </w:pPr>
+    </w:p>
+    <w:p>
+      <w:pPr>
+        <w:spacing w:before="240" w:after="240"/>
+        <w:rPr>
+          <w:b/>
+          <w:sz w:val="20"/>
+          <w:szCs w:val="20"/>
+        </w:rPr>
+      </w:pPr>
+    </w:p>
+    <w:p>
+      <w:pPr>
+        <w:spacing w:before="240" w:after="240"/>
+        <w:rPr>
+          <w:b/>
+          <w:sz w:val="20"/>
+          <w:szCs w:val="20"/>
+        </w:rPr>
+      </w:pPr>
+    </w:p>
+    <w:p>
+      <w:pPr>
+        <w:spacing w:before="240" w:after="240"/>
+        <w:rPr>
+          <w:b/>
+          <w:sz w:val="24"/>
+          <w:szCs w:val="24"/>
         </w:rPr>
       </w:pPr>
       <w:r>
@@ -763,13 +964,13 @@
         </w:rPr>
         <w:lastRenderedPageBreak/>
         <w:drawing>
-          <wp:anchor distT="114300" distB="114300" distL="114300" distR="114300" simplePos="0" relativeHeight="251659264" behindDoc="0" locked="0" layoutInCell="1" hidden="0" allowOverlap="1" wp14:anchorId="2126D7B4" wp14:editId="6A2DD2CE">
+          <wp:anchor distT="114300" distB="114300" distL="114300" distR="114300" simplePos="0" relativeHeight="251659264" behindDoc="0" locked="0" layoutInCell="1" hidden="0" allowOverlap="1" wp14:anchorId="2126D7B4" wp14:editId="44358C95">
             <wp:simplePos x="0" y="0"/>
             <wp:positionH relativeFrom="column">
-              <wp:posOffset>3019425</wp:posOffset>
+              <wp:posOffset>2962275</wp:posOffset>
             </wp:positionH>
             <wp:positionV relativeFrom="paragraph">
-              <wp:posOffset>314325</wp:posOffset>
+              <wp:posOffset>0</wp:posOffset>
             </wp:positionV>
             <wp:extent cx="3752850" cy="3909764"/>
             <wp:effectExtent l="0" t="0" r="0" b="0"/>
@@ -784,7 +985,7 @@
                     <pic:cNvPicPr preferRelativeResize="0"/>
                   </pic:nvPicPr>
                   <pic:blipFill>
-                    <a:blip r:embed="rId6"/>
+                    <a:blip r:embed="rId7"/>
                     <a:srcRect/>
                     <a:stretch>
                       <a:fillRect/>
@@ -811,154 +1012,6 @@
       <w:pPr>
         <w:spacing w:before="240" w:after="240"/>
         <w:rPr>
-          <w:b/>
-          <w:sz w:val="20"/>
-          <w:szCs w:val="20"/>
-        </w:rPr>
-      </w:pPr>
-    </w:p>
-    <w:p>
-      <w:pPr>
-        <w:spacing w:before="240" w:after="240"/>
-        <w:rPr>
-          <w:sz w:val="20"/>
-          <w:szCs w:val="20"/>
-        </w:rPr>
-      </w:pPr>
-      <w:r>
-        <w:rPr>
-          <w:b/>
-          <w:sz w:val="20"/>
-          <w:szCs w:val="20"/>
-        </w:rPr>
-        <w:t>Game state:</w:t>
-      </w:r>
-      <w:r>
-        <w:rPr>
-          <w:sz w:val="20"/>
-          <w:szCs w:val="20"/>
-        </w:rPr>
-        <w:t xml:space="preserve"> When the timer starts in the game, you must complete the challenge before it reaches zero, otherwise you will have to </w:t>
-      </w:r>
-      <w:r>
-        <w:rPr>
-          <w:sz w:val="20"/>
-          <w:szCs w:val="20"/>
-        </w:rPr>
-        <w:t>restart (</w:t>
-      </w:r>
-      <w:r>
-        <w:rPr>
-          <w:sz w:val="20"/>
-          <w:szCs w:val="20"/>
-        </w:rPr>
-        <w:t>With R).</w:t>
-      </w:r>
-    </w:p>
-    <w:p>
-      <w:pPr>
-        <w:spacing w:before="240" w:after="240"/>
-        <w:rPr>
-          <w:b/>
-          <w:sz w:val="20"/>
-          <w:szCs w:val="20"/>
-        </w:rPr>
-      </w:pPr>
-    </w:p>
-    <w:p>
-      <w:pPr>
-        <w:spacing w:before="240" w:after="240"/>
-        <w:rPr>
-          <w:b/>
-          <w:sz w:val="20"/>
-          <w:szCs w:val="20"/>
-        </w:rPr>
-      </w:pPr>
-    </w:p>
-    <w:p>
-      <w:pPr>
-        <w:spacing w:before="240" w:after="240"/>
-        <w:rPr>
-          <w:b/>
-          <w:sz w:val="20"/>
-          <w:szCs w:val="20"/>
-        </w:rPr>
-      </w:pPr>
-    </w:p>
-    <w:p>
-      <w:pPr>
-        <w:spacing w:before="240" w:after="240"/>
-        <w:rPr>
-          <w:b/>
-          <w:sz w:val="20"/>
-          <w:szCs w:val="20"/>
-        </w:rPr>
-      </w:pPr>
-    </w:p>
-    <w:p>
-      <w:pPr>
-        <w:spacing w:before="240" w:after="240"/>
-        <w:rPr>
-          <w:b/>
-          <w:sz w:val="20"/>
-          <w:szCs w:val="20"/>
-        </w:rPr>
-      </w:pPr>
-    </w:p>
-    <w:p>
-      <w:pPr>
-        <w:spacing w:before="240" w:after="240"/>
-        <w:rPr>
-          <w:b/>
-          <w:sz w:val="20"/>
-          <w:szCs w:val="20"/>
-        </w:rPr>
-      </w:pPr>
-    </w:p>
-    <w:p>
-      <w:pPr>
-        <w:spacing w:before="240" w:after="240"/>
-        <w:rPr>
-          <w:b/>
-          <w:sz w:val="20"/>
-          <w:szCs w:val="20"/>
-        </w:rPr>
-      </w:pPr>
-    </w:p>
-    <w:p>
-      <w:pPr>
-        <w:spacing w:before="240" w:after="240"/>
-        <w:rPr>
-          <w:b/>
-          <w:sz w:val="20"/>
-          <w:szCs w:val="20"/>
-        </w:rPr>
-      </w:pPr>
-    </w:p>
-    <w:p>
-      <w:pPr>
-        <w:spacing w:before="240" w:after="240"/>
-        <w:rPr>
-          <w:b/>
-          <w:sz w:val="20"/>
-          <w:szCs w:val="20"/>
-        </w:rPr>
-      </w:pPr>
-    </w:p>
-    <w:p>
-      <w:pPr>
-        <w:spacing w:before="240" w:after="240"/>
-        <w:rPr>
-          <w:b/>
-          <w:sz w:val="24"/>
-          <w:szCs w:val="24"/>
-        </w:rPr>
-      </w:pPr>
-    </w:p>
-    <w:p>
-      <w:pPr>
-        <w:spacing w:before="240" w:after="240"/>
-        <w:rPr>
           <w:bCs/>
           <w:sz w:val="20"/>
           <w:szCs w:val="20"/>
@@ -1193,7 +1246,6 @@
           <w:sz w:val="20"/>
           <w:szCs w:val="20"/>
         </w:rPr>
-        <w:lastRenderedPageBreak/>
         <w:t>Solution</w:t>
       </w:r>
       <w:r>
@@ -1472,6 +1524,7 @@
           <w:sz w:val="20"/>
           <w:szCs w:val="20"/>
         </w:rPr>
+        <w:lastRenderedPageBreak/>
         <w:t xml:space="preserve">Background music with a toggle control (M key). </w:t>
       </w:r>
     </w:p>
@@ -1658,9 +1711,10 @@
     </w:p>
     <w:p>
       <w:pPr>
+        <w:pStyle w:val="ListParagraph"/>
         <w:numPr>
-          <w:ilvl w:val="1"/>
-          <w:numId w:val="1"/>
+          <w:ilvl w:val="0"/>
+          <w:numId w:val="10"/>
         </w:numPr>
         <w:rPr>
           <w:sz w:val="20"/>
@@ -1677,9 +1731,10 @@
     </w:p>
     <w:p>
       <w:pPr>
+        <w:pStyle w:val="ListParagraph"/>
         <w:numPr>
-          <w:ilvl w:val="1"/>
-          <w:numId w:val="1"/>
+          <w:ilvl w:val="0"/>
+          <w:numId w:val="10"/>
         </w:numPr>
         <w:rPr>
           <w:sz w:val="20"/>
@@ -1696,9 +1751,10 @@
     </w:p>
     <w:p>
       <w:pPr>
+        <w:pStyle w:val="ListParagraph"/>
         <w:numPr>
-          <w:ilvl w:val="1"/>
-          <w:numId w:val="1"/>
+          <w:ilvl w:val="0"/>
+          <w:numId w:val="10"/>
         </w:numPr>
         <w:rPr>
           <w:sz w:val="20"/>
@@ -1715,9 +1771,10 @@
     </w:p>
     <w:p>
       <w:pPr>
+        <w:pStyle w:val="ListParagraph"/>
         <w:numPr>
-          <w:ilvl w:val="1"/>
-          <w:numId w:val="1"/>
+          <w:ilvl w:val="0"/>
+          <w:numId w:val="10"/>
         </w:numPr>
         <w:rPr>
           <w:sz w:val="20"/>
@@ -1734,9 +1791,10 @@
     </w:p>
     <w:p>
       <w:pPr>
+        <w:pStyle w:val="ListParagraph"/>
         <w:numPr>
-          <w:ilvl w:val="1"/>
-          <w:numId w:val="1"/>
+          <w:ilvl w:val="0"/>
+          <w:numId w:val="10"/>
         </w:numPr>
         <w:rPr>
           <w:sz w:val="20"/>
@@ -1753,9 +1811,10 @@
     </w:p>
     <w:p>
       <w:pPr>
+        <w:pStyle w:val="ListParagraph"/>
         <w:numPr>
-          <w:ilvl w:val="1"/>
-          <w:numId w:val="1"/>
+          <w:ilvl w:val="0"/>
+          <w:numId w:val="10"/>
         </w:numPr>
         <w:spacing w:after="240"/>
         <w:rPr>
@@ -1769,6 +1828,31 @@
           <w:szCs w:val="20"/>
         </w:rPr>
         <w:t>Green: Victory flash effect</w:t>
+      </w:r>
+    </w:p>
+    <w:p>
+      <w:pPr>
+        <w:spacing w:after="240"/>
+        <w:rPr>
+          <w:sz w:val="20"/>
+          <w:szCs w:val="20"/>
+        </w:rPr>
+      </w:pPr>
+      <w:r>
+        <w:rPr>
+          <w:b/>
+          <w:bCs/>
+          <w:sz w:val="20"/>
+          <w:szCs w:val="20"/>
+        </w:rPr>
+        <w:t xml:space="preserve">Sprites/Animations: </w:t>
+      </w:r>
+      <w:r>
+        <w:rPr>
+          <w:sz w:val="20"/>
+          <w:szCs w:val="20"/>
+        </w:rPr>
+        <w:t>A pen with a clicking animation to give feedback to the user when inputting answers into the grid.</w:t>
       </w:r>
     </w:p>
     <w:p>
@@ -1815,15 +1899,13 @@
         </w:rPr>
         <w:t xml:space="preserve">Real time constraint validation for rows, columns, and 3x3 </w:t>
       </w:r>
-      <w:proofErr w:type="spellStart"/>
-      <w:r>
-        <w:rPr>
-          <w:sz w:val="20"/>
-          <w:szCs w:val="20"/>
-        </w:rPr>
-        <w:t>subgrids</w:t>
-      </w:r>
-      <w:proofErr w:type="spellEnd"/>
+      <w:r>
+        <w:rPr>
+          <w:sz w:val="20"/>
+          <w:szCs w:val="20"/>
+        </w:rPr>
+        <w:t>sub grids</w:t>
+      </w:r>
     </w:p>
     <w:p>
       <w:pPr>
@@ -1923,7 +2005,6 @@
           <w:sz w:val="20"/>
           <w:szCs w:val="20"/>
         </w:rPr>
-        <w:lastRenderedPageBreak/>
         <w:t>Puzzle generation algorithm</w:t>
       </w:r>
     </w:p>
@@ -2049,7 +2130,31 @@
           <w:sz w:val="20"/>
           <w:szCs w:val="20"/>
         </w:rPr>
-        <w:t xml:space="preserve"> implementation of the menu, help, and play choices, as well as some level design. Making the project seem appealing by determining values for the lines and offsets.</w:t>
+        <w:t xml:space="preserve"> implementation of the menu, help, and play choices, as well as some level design. Making the project seem appealing by determining values for the lines and offsets</w:t>
+      </w:r>
+      <w:r>
+        <w:rPr>
+          <w:color w:val="000000"/>
+          <w:sz w:val="20"/>
+          <w:szCs w:val="20"/>
+        </w:rPr>
+        <w:t xml:space="preserve"> while importing a majority of the key’s </w:t>
+      </w:r>
+      <w:r>
+        <w:rPr>
+          <w:color w:val="000000"/>
+          <w:sz w:val="20"/>
+          <w:szCs w:val="20"/>
+        </w:rPr>
+        <w:t>code functions</w:t>
+      </w:r>
+      <w:r>
+        <w:rPr>
+          <w:color w:val="000000"/>
+          <w:sz w:val="20"/>
+          <w:szCs w:val="20"/>
+        </w:rPr>
+        <w:t>.</w:t>
       </w:r>
     </w:p>
     <w:p>
@@ -2122,6 +2227,7 @@
           <w:sz w:val="24"/>
           <w:szCs w:val="24"/>
         </w:rPr>
+        <w:lastRenderedPageBreak/>
         <w:t>Development Notes</w:t>
       </w:r>
     </w:p>
@@ -4469,8 +4575,6 @@
         </w:tc>
       </w:tr>
     </w:tbl>
-    <w:p/>
-    <w:p/>
     <w:p/>
     <w:p/>
     <w:p/>
@@ -4786,7 +4890,6 @@
               <w:spacing w:before="240"/>
             </w:pPr>
             <w:r>
-              <w:lastRenderedPageBreak/>
               <w:t>2</w:t>
             </w:r>
           </w:p>
@@ -6730,6 +6833,92 @@
     </w:lvl>
   </w:abstractNum>
   <w:abstractNum w:abstractNumId="1" w15:restartNumberingAfterBreak="0">
+    <w:nsid w:val="1C3E3508"/>
+    <w:multiLevelType w:val="hybridMultilevel"/>
+    <w:tmpl w:val="6EAC1DAC"/>
+    <w:lvl w:ilvl="0" w:tplc="1409000F">
+      <w:start w:val="1"/>
+      <w:numFmt w:val="decimal"/>
+      <w:lvlText w:val="%1."/>
+      <w:lvlJc w:val="left"/>
+      <w:pPr>
+        <w:ind w:left="720" w:hanging="360"/>
+      </w:pPr>
+    </w:lvl>
+    <w:lvl w:ilvl="1" w:tplc="14090019" w:tentative="1">
+      <w:start w:val="1"/>
+      <w:numFmt w:val="lowerLetter"/>
+      <w:lvlText w:val="%2."/>
+      <w:lvlJc w:val="left"/>
+      <w:pPr>
+        <w:ind w:left="1440" w:hanging="360"/>
+      </w:pPr>
+    </w:lvl>
+    <w:lvl w:ilvl="2" w:tplc="1409001B">
+      <w:start w:val="1"/>
+      <w:numFmt w:val="lowerRoman"/>
+      <w:lvlText w:val="%3."/>
+      <w:lvlJc w:val="right"/>
+      <w:pPr>
+        <w:ind w:left="2160" w:hanging="180"/>
+      </w:pPr>
+    </w:lvl>
+    <w:lvl w:ilvl="3" w:tplc="1409000F" w:tentative="1">
+      <w:start w:val="1"/>
+      <w:numFmt w:val="decimal"/>
+      <w:lvlText w:val="%4."/>
+      <w:lvlJc w:val="left"/>
+      <w:pPr>
+        <w:ind w:left="2880" w:hanging="360"/>
+      </w:pPr>
+    </w:lvl>
+    <w:lvl w:ilvl="4" w:tplc="14090019" w:tentative="1">
+      <w:start w:val="1"/>
+      <w:numFmt w:val="lowerLetter"/>
+      <w:lvlText w:val="%5."/>
+      <w:lvlJc w:val="left"/>
+      <w:pPr>
+        <w:ind w:left="3600" w:hanging="360"/>
+      </w:pPr>
+    </w:lvl>
+    <w:lvl w:ilvl="5" w:tplc="1409001B" w:tentative="1">
+      <w:start w:val="1"/>
+      <w:numFmt w:val="lowerRoman"/>
+      <w:lvlText w:val="%6."/>
+      <w:lvlJc w:val="right"/>
+      <w:pPr>
+        <w:ind w:left="4320" w:hanging="180"/>
+      </w:pPr>
+    </w:lvl>
+    <w:lvl w:ilvl="6" w:tplc="1409000F" w:tentative="1">
+      <w:start w:val="1"/>
+      <w:numFmt w:val="decimal"/>
+      <w:lvlText w:val="%7."/>
+      <w:lvlJc w:val="left"/>
+      <w:pPr>
+        <w:ind w:left="5040" w:hanging="360"/>
+      </w:pPr>
+    </w:lvl>
+    <w:lvl w:ilvl="7" w:tplc="14090019" w:tentative="1">
+      <w:start w:val="1"/>
+      <w:numFmt w:val="lowerLetter"/>
+      <w:lvlText w:val="%8."/>
+      <w:lvlJc w:val="left"/>
+      <w:pPr>
+        <w:ind w:left="5760" w:hanging="360"/>
+      </w:pPr>
+    </w:lvl>
+    <w:lvl w:ilvl="8" w:tplc="1409001B" w:tentative="1">
+      <w:start w:val="1"/>
+      <w:numFmt w:val="lowerRoman"/>
+      <w:lvlText w:val="%9."/>
+      <w:lvlJc w:val="right"/>
+      <w:pPr>
+        <w:ind w:left="6480" w:hanging="180"/>
+      </w:pPr>
+    </w:lvl>
+  </w:abstractNum>
+  <w:abstractNum w:abstractNumId="2" w15:restartNumberingAfterBreak="0">
     <w:nsid w:val="263B6F39"/>
     <w:multiLevelType w:val="multilevel"/>
     <w:tmpl w:val="4080F54E"/>
@@ -6842,7 +7031,93 @@
       </w:rPr>
     </w:lvl>
   </w:abstractNum>
-  <w:abstractNum w:abstractNumId="2" w15:restartNumberingAfterBreak="0">
+  <w:abstractNum w:abstractNumId="3" w15:restartNumberingAfterBreak="0">
+    <w:nsid w:val="2EA6518C"/>
+    <w:multiLevelType w:val="hybridMultilevel"/>
+    <w:tmpl w:val="6A525C98"/>
+    <w:lvl w:ilvl="0" w:tplc="1409000F">
+      <w:start w:val="1"/>
+      <w:numFmt w:val="decimal"/>
+      <w:lvlText w:val="%1."/>
+      <w:lvlJc w:val="left"/>
+      <w:pPr>
+        <w:ind w:left="2700" w:hanging="360"/>
+      </w:pPr>
+    </w:lvl>
+    <w:lvl w:ilvl="1" w:tplc="14090019" w:tentative="1">
+      <w:start w:val="1"/>
+      <w:numFmt w:val="lowerLetter"/>
+      <w:lvlText w:val="%2."/>
+      <w:lvlJc w:val="left"/>
+      <w:pPr>
+        <w:ind w:left="3420" w:hanging="360"/>
+      </w:pPr>
+    </w:lvl>
+    <w:lvl w:ilvl="2" w:tplc="1409001B" w:tentative="1">
+      <w:start w:val="1"/>
+      <w:numFmt w:val="lowerRoman"/>
+      <w:lvlText w:val="%3."/>
+      <w:lvlJc w:val="right"/>
+      <w:pPr>
+        <w:ind w:left="4140" w:hanging="180"/>
+      </w:pPr>
+    </w:lvl>
+    <w:lvl w:ilvl="3" w:tplc="1409000F" w:tentative="1">
+      <w:start w:val="1"/>
+      <w:numFmt w:val="decimal"/>
+      <w:lvlText w:val="%4."/>
+      <w:lvlJc w:val="left"/>
+      <w:pPr>
+        <w:ind w:left="4860" w:hanging="360"/>
+      </w:pPr>
+    </w:lvl>
+    <w:lvl w:ilvl="4" w:tplc="14090019" w:tentative="1">
+      <w:start w:val="1"/>
+      <w:numFmt w:val="lowerLetter"/>
+      <w:lvlText w:val="%5."/>
+      <w:lvlJc w:val="left"/>
+      <w:pPr>
+        <w:ind w:left="5580" w:hanging="360"/>
+      </w:pPr>
+    </w:lvl>
+    <w:lvl w:ilvl="5" w:tplc="1409001B" w:tentative="1">
+      <w:start w:val="1"/>
+      <w:numFmt w:val="lowerRoman"/>
+      <w:lvlText w:val="%6."/>
+      <w:lvlJc w:val="right"/>
+      <w:pPr>
+        <w:ind w:left="6300" w:hanging="180"/>
+      </w:pPr>
+    </w:lvl>
+    <w:lvl w:ilvl="6" w:tplc="1409000F" w:tentative="1">
+      <w:start w:val="1"/>
+      <w:numFmt w:val="decimal"/>
+      <w:lvlText w:val="%7."/>
+      <w:lvlJc w:val="left"/>
+      <w:pPr>
+        <w:ind w:left="7020" w:hanging="360"/>
+      </w:pPr>
+    </w:lvl>
+    <w:lvl w:ilvl="7" w:tplc="14090019" w:tentative="1">
+      <w:start w:val="1"/>
+      <w:numFmt w:val="lowerLetter"/>
+      <w:lvlText w:val="%8."/>
+      <w:lvlJc w:val="left"/>
+      <w:pPr>
+        <w:ind w:left="7740" w:hanging="360"/>
+      </w:pPr>
+    </w:lvl>
+    <w:lvl w:ilvl="8" w:tplc="1409001B" w:tentative="1">
+      <w:start w:val="1"/>
+      <w:numFmt w:val="lowerRoman"/>
+      <w:lvlText w:val="%9."/>
+      <w:lvlJc w:val="right"/>
+      <w:pPr>
+        <w:ind w:left="8460" w:hanging="180"/>
+      </w:pPr>
+    </w:lvl>
+  </w:abstractNum>
+  <w:abstractNum w:abstractNumId="4" w15:restartNumberingAfterBreak="0">
     <w:nsid w:val="35873C1B"/>
     <w:multiLevelType w:val="multilevel"/>
     <w:tmpl w:val="2F2879E4"/>
@@ -6955,7 +7230,93 @@
       </w:rPr>
     </w:lvl>
   </w:abstractNum>
-  <w:abstractNum w:abstractNumId="3" w15:restartNumberingAfterBreak="0">
+  <w:abstractNum w:abstractNumId="5" w15:restartNumberingAfterBreak="0">
+    <w:nsid w:val="513E7016"/>
+    <w:multiLevelType w:val="hybridMultilevel"/>
+    <w:tmpl w:val="7E3A0694"/>
+    <w:lvl w:ilvl="0" w:tplc="1409000F">
+      <w:start w:val="1"/>
+      <w:numFmt w:val="decimal"/>
+      <w:lvlText w:val="%1."/>
+      <w:lvlJc w:val="left"/>
+      <w:pPr>
+        <w:ind w:left="2700" w:hanging="360"/>
+      </w:pPr>
+    </w:lvl>
+    <w:lvl w:ilvl="1" w:tplc="14090019" w:tentative="1">
+      <w:start w:val="1"/>
+      <w:numFmt w:val="lowerLetter"/>
+      <w:lvlText w:val="%2."/>
+      <w:lvlJc w:val="left"/>
+      <w:pPr>
+        <w:ind w:left="3420" w:hanging="360"/>
+      </w:pPr>
+    </w:lvl>
+    <w:lvl w:ilvl="2" w:tplc="1409001B" w:tentative="1">
+      <w:start w:val="1"/>
+      <w:numFmt w:val="lowerRoman"/>
+      <w:lvlText w:val="%3."/>
+      <w:lvlJc w:val="right"/>
+      <w:pPr>
+        <w:ind w:left="4140" w:hanging="180"/>
+      </w:pPr>
+    </w:lvl>
+    <w:lvl w:ilvl="3" w:tplc="1409000F" w:tentative="1">
+      <w:start w:val="1"/>
+      <w:numFmt w:val="decimal"/>
+      <w:lvlText w:val="%4."/>
+      <w:lvlJc w:val="left"/>
+      <w:pPr>
+        <w:ind w:left="4860" w:hanging="360"/>
+      </w:pPr>
+    </w:lvl>
+    <w:lvl w:ilvl="4" w:tplc="14090019" w:tentative="1">
+      <w:start w:val="1"/>
+      <w:numFmt w:val="lowerLetter"/>
+      <w:lvlText w:val="%5."/>
+      <w:lvlJc w:val="left"/>
+      <w:pPr>
+        <w:ind w:left="5580" w:hanging="360"/>
+      </w:pPr>
+    </w:lvl>
+    <w:lvl w:ilvl="5" w:tplc="1409001B" w:tentative="1">
+      <w:start w:val="1"/>
+      <w:numFmt w:val="lowerRoman"/>
+      <w:lvlText w:val="%6."/>
+      <w:lvlJc w:val="right"/>
+      <w:pPr>
+        <w:ind w:left="6300" w:hanging="180"/>
+      </w:pPr>
+    </w:lvl>
+    <w:lvl w:ilvl="6" w:tplc="1409000F" w:tentative="1">
+      <w:start w:val="1"/>
+      <w:numFmt w:val="decimal"/>
+      <w:lvlText w:val="%7."/>
+      <w:lvlJc w:val="left"/>
+      <w:pPr>
+        <w:ind w:left="7020" w:hanging="360"/>
+      </w:pPr>
+    </w:lvl>
+    <w:lvl w:ilvl="7" w:tplc="14090019" w:tentative="1">
+      <w:start w:val="1"/>
+      <w:numFmt w:val="lowerLetter"/>
+      <w:lvlText w:val="%8."/>
+      <w:lvlJc w:val="left"/>
+      <w:pPr>
+        <w:ind w:left="7740" w:hanging="360"/>
+      </w:pPr>
+    </w:lvl>
+    <w:lvl w:ilvl="8" w:tplc="1409001B" w:tentative="1">
+      <w:start w:val="1"/>
+      <w:numFmt w:val="lowerRoman"/>
+      <w:lvlText w:val="%9."/>
+      <w:lvlJc w:val="right"/>
+      <w:pPr>
+        <w:ind w:left="8460" w:hanging="180"/>
+      </w:pPr>
+    </w:lvl>
+  </w:abstractNum>
+  <w:abstractNum w:abstractNumId="6" w15:restartNumberingAfterBreak="0">
     <w:nsid w:val="52A3074A"/>
     <w:multiLevelType w:val="multilevel"/>
     <w:tmpl w:val="94E45288"/>
@@ -7068,7 +7429,7 @@
       </w:rPr>
     </w:lvl>
   </w:abstractNum>
-  <w:abstractNum w:abstractNumId="4" w15:restartNumberingAfterBreak="0">
+  <w:abstractNum w:abstractNumId="7" w15:restartNumberingAfterBreak="0">
     <w:nsid w:val="61A540DF"/>
     <w:multiLevelType w:val="multilevel"/>
     <w:tmpl w:val="C92088D0"/>
@@ -7181,7 +7542,7 @@
       </w:rPr>
     </w:lvl>
   </w:abstractNum>
-  <w:abstractNum w:abstractNumId="5" w15:restartNumberingAfterBreak="0">
+  <w:abstractNum w:abstractNumId="8" w15:restartNumberingAfterBreak="0">
     <w:nsid w:val="71051FFE"/>
     <w:multiLevelType w:val="multilevel"/>
     <w:tmpl w:val="FA8696C8"/>
@@ -7294,7 +7655,7 @@
       </w:rPr>
     </w:lvl>
   </w:abstractNum>
-  <w:abstractNum w:abstractNumId="6" w15:restartNumberingAfterBreak="0">
+  <w:abstractNum w:abstractNumId="9" w15:restartNumberingAfterBreak="0">
     <w:nsid w:val="72F86110"/>
     <w:multiLevelType w:val="multilevel"/>
     <w:tmpl w:val="CB7ABFCE"/>
@@ -7411,22 +7772,31 @@
     <w:abstractNumId w:val="0"/>
   </w:num>
   <w:num w:numId="2" w16cid:durableId="1690643554">
+    <w:abstractNumId w:val="6"/>
+  </w:num>
+  <w:num w:numId="3" w16cid:durableId="117720031">
+    <w:abstractNumId w:val="4"/>
+  </w:num>
+  <w:num w:numId="4" w16cid:durableId="489323516">
+    <w:abstractNumId w:val="2"/>
+  </w:num>
+  <w:num w:numId="5" w16cid:durableId="1090808750">
+    <w:abstractNumId w:val="8"/>
+  </w:num>
+  <w:num w:numId="6" w16cid:durableId="495611676">
+    <w:abstractNumId w:val="7"/>
+  </w:num>
+  <w:num w:numId="7" w16cid:durableId="309095417">
+    <w:abstractNumId w:val="9"/>
+  </w:num>
+  <w:num w:numId="8" w16cid:durableId="699472147">
+    <w:abstractNumId w:val="1"/>
+  </w:num>
+  <w:num w:numId="9" w16cid:durableId="25757206">
     <w:abstractNumId w:val="3"/>
   </w:num>
-  <w:num w:numId="3" w16cid:durableId="117720031">
-    <w:abstractNumId w:val="2"/>
-  </w:num>
-  <w:num w:numId="4" w16cid:durableId="489323516">
-    <w:abstractNumId w:val="1"/>
-  </w:num>
-  <w:num w:numId="5" w16cid:durableId="1090808750">
+  <w:num w:numId="10" w16cid:durableId="1218589260">
     <w:abstractNumId w:val="5"/>
-  </w:num>
-  <w:num w:numId="6" w16cid:durableId="495611676">
-    <w:abstractNumId w:val="4"/>
-  </w:num>
-  <w:num w:numId="7" w16cid:durableId="309095417">
-    <w:abstractNumId w:val="6"/>
   </w:num>
 </w:numbering>
 </file>
@@ -7944,7 +8314,6 @@
   <w:style w:type="character" w:default="1" w:styleId="DefaultParagraphFont">
     <w:name w:val="Default Paragraph Font"/>
     <w:uiPriority w:val="1"/>
-    <w:semiHidden/>
     <w:unhideWhenUsed/>
   </w:style>
   <w:style w:type="table" w:default="1" w:styleId="TableNormal">
@@ -8026,6 +8395,17 @@
         <w:right w:w="100" w:type="dxa"/>
       </w:tblCellMar>
     </w:tblPr>
+  </w:style>
+  <w:style w:type="paragraph" w:styleId="ListParagraph">
+    <w:name w:val="List Paragraph"/>
+    <w:basedOn w:val="Normal"/>
+    <w:uiPriority w:val="34"/>
+    <w:qFormat/>
+    <w:rsid w:val="00633828"/>
+    <w:pPr>
+      <w:ind w:left="720"/>
+      <w:contextualSpacing/>
+    </w:pPr>
   </w:style>
 </w:styles>
 </file>

</xml_diff>